<commit_message>
Se completa puntos 1,2,3
</commit_message>
<xml_diff>
--- a/TP - Diseño de arquitectura/Solucion.docx
+++ b/TP - Diseño de arquitectura/Solucion.docx
@@ -34,6 +34,55 @@
     <w:p>
       <w:r>
         <w:t>Además, esta arquitectura es descentralizada ya que todos los nodos son iguales.</w:t>
+      </w:r>
+    </w:p>
+    <w:p>
+      <w:r>
+        <w:t xml:space="preserve">Para conectar todas las </w:t>
+      </w:r>
+      <w:proofErr w:type="spellStart"/>
+      <w:r>
+        <w:t>PCs</w:t>
+      </w:r>
+      <w:proofErr w:type="spellEnd"/>
+      <w:r>
+        <w:t xml:space="preserve"> entre sí, proponemos utilizar un espacio de </w:t>
+      </w:r>
+      <w:r>
+        <w:rPr>
+          <w:b/>
+        </w:rPr>
+        <w:t>memoria compartida</w:t>
+      </w:r>
+      <w:r>
+        <w:rPr>
+          <w:b/>
+        </w:rPr>
+        <w:t xml:space="preserve">, </w:t>
+      </w:r>
+      <w:r>
+        <w:t xml:space="preserve">ya que todas las </w:t>
+      </w:r>
+      <w:proofErr w:type="spellStart"/>
+      <w:r>
+        <w:t>PCs</w:t>
+      </w:r>
+      <w:proofErr w:type="spellEnd"/>
+      <w:r>
+        <w:t xml:space="preserve"> tienen que poder acceder a los datos, con este mecanismo se activaría un </w:t>
+      </w:r>
+      <w:proofErr w:type="spellStart"/>
+      <w:r>
+        <w:t>flag</w:t>
+      </w:r>
+      <w:proofErr w:type="spellEnd"/>
+      <w:r>
+        <w:t xml:space="preserve"> permitiendo bloquear y desbloquear los accesos.</w:t>
+      </w:r>
+      <w:bookmarkStart w:id="0" w:name="_GoBack"/>
+      <w:bookmarkEnd w:id="0"/>
+      <w:r>
+        <w:t xml:space="preserve"> </w:t>
       </w:r>
     </w:p>
     <w:p>
@@ -135,14 +184,50 @@
     </w:p>
     <w:p>
       <w:r>
+        <w:t>Además</w:t>
+      </w:r>
+      <w:r>
+        <w:t>, se pide que las terminales soporten alta frecuencia de operaciones y que no se quede bloqueada, lo cual con este modelo se cumple.</w:t>
+      </w:r>
+    </w:p>
+    <w:p/>
+    <w:p>
+      <w:r>
         <w:t>Por otro lado, se pide atomicidad y esta arquitectura lo cumple ya que todas las transacciones son canalizadas por un solo servidor.</w:t>
       </w:r>
     </w:p>
     <w:p>
       <w:r>
-        <w:t>Por último, se pide que las terminales soporten alta frecuencia de operaciones y que no se quede bloqueada, lo cual con este modelo se cumple.</w:t>
-      </w:r>
-    </w:p>
+        <w:t xml:space="preserve">El patrón de integración que recomendaríamos para esta solución  es </w:t>
+      </w:r>
+      <w:r>
+        <w:rPr>
+          <w:b/>
+        </w:rPr>
+        <w:t>Eventos</w:t>
+      </w:r>
+      <w:r>
+        <w:t xml:space="preserve"> </w:t>
+      </w:r>
+      <w:r>
+        <w:t xml:space="preserve">(Mensajería asincrónica) </w:t>
+      </w:r>
+      <w:r>
+        <w:t xml:space="preserve">ya que este se adecua perfectamente a lo pedido, es decir, pide que bajo ningún momento las terminales se bloqueen (razón por la cual descartamos </w:t>
+      </w:r>
+      <w:proofErr w:type="spellStart"/>
+      <w:r>
+        <w:rPr>
+          <w:b/>
+        </w:rPr>
+        <w:t>Call-Return</w:t>
+      </w:r>
+      <w:proofErr w:type="spellEnd"/>
+      <w:r>
+        <w:t>) y este patrón al funcionar de forma asincrónica cumple lo pedido.</w:t>
+      </w:r>
+    </w:p>
+    <w:p/>
     <w:p/>
     <w:p>
       <w:r>
@@ -150,6 +235,7 @@
           <w:noProof/>
           <w:lang w:eastAsia="es-AR"/>
         </w:rPr>
+        <w:lastRenderedPageBreak/>
         <w:drawing>
           <wp:inline distT="0" distB="0" distL="0" distR="0">
             <wp:extent cx="3695700" cy="1991499"/>
@@ -201,8 +287,17 @@
       </w:r>
     </w:p>
     <w:p>
-      <w:r>
-        <w:lastRenderedPageBreak/>
+      <w:pPr>
+        <w:rPr>
+          <w:b/>
+          <w:u w:val="single"/>
+        </w:rPr>
+      </w:pPr>
+      <w:r>
+        <w:rPr>
+          <w:b/>
+          <w:u w:val="single"/>
+        </w:rPr>
         <w:t>Caso 3</w:t>
       </w:r>
     </w:p>
@@ -210,49 +305,73 @@
       <w:r>
         <w:t xml:space="preserve">Para el caso 3 se propone utilizar una </w:t>
       </w:r>
+      <w:r>
+        <w:t>arquitectura</w:t>
+      </w:r>
+      <w:r>
+        <w:t xml:space="preserve"> de </w:t>
+      </w:r>
+      <w:r>
+        <w:rPr>
+          <w:b/>
+        </w:rPr>
+        <w:t>Flujo de Datos</w:t>
+      </w:r>
+      <w:r>
+        <w:t xml:space="preserve"> ya que se pide que cada nodo sea capaz de </w:t>
+      </w:r>
+      <w:r>
+        <w:t>administrar</w:t>
+      </w:r>
+      <w:r>
+        <w:t xml:space="preserve"> y </w:t>
+      </w:r>
       <w:proofErr w:type="spellStart"/>
       <w:r>
-        <w:t>arquiterctura</w:t>
+        <w:t>redireccionar</w:t>
       </w:r>
       <w:proofErr w:type="spellEnd"/>
       <w:r>
-        <w:t xml:space="preserve"> de </w:t>
-      </w:r>
-      <w:r>
-        <w:rPr>
-          <w:b/>
-        </w:rPr>
-        <w:t>Flujo de Datos</w:t>
-      </w:r>
-      <w:r>
-        <w:t xml:space="preserve"> ya que se pide que cada nodo sea capaz de </w:t>
+        <w:t xml:space="preserve"> datos a otros nodos de acuerdo a reglas de negocio.</w:t>
+      </w:r>
+    </w:p>
+    <w:p>
+      <w:r>
+        <w:t xml:space="preserve">Además plantea la posibilidad de en algunos casos, realizar una transformación de datos para </w:t>
+      </w:r>
+      <w:r>
+        <w:t>comunicárselo al siguiente nodo.</w:t>
+      </w:r>
+    </w:p>
+    <w:p>
+      <w:r>
+        <w:t xml:space="preserve">El conector de integración que proponemos utilizar es el de </w:t>
       </w:r>
       <w:proofErr w:type="spellStart"/>
       <w:r>
-        <w:t>admisitrar</w:t>
+        <w:t>Microservicios</w:t>
       </w:r>
       <w:proofErr w:type="spellEnd"/>
       <w:r>
-        <w:t xml:space="preserve"> y </w:t>
-      </w:r>
-      <w:proofErr w:type="spellStart"/>
-      <w:r>
-        <w:t>redireccionar</w:t>
-      </w:r>
-      <w:proofErr w:type="spellEnd"/>
-      <w:r>
-        <w:t xml:space="preserve"> datos a otros nodos de acuerdo a reglas de negocio.</w:t>
-      </w:r>
-    </w:p>
-    <w:p>
-      <w:r>
-        <w:t>Además plantea la posibilidad de en algunos casos, realizar una transformación de datos para comunicárselo al siguiente nodo:</w:t>
-      </w:r>
-    </w:p>
-    <w:p>
-      <w:bookmarkStart w:id="0" w:name="_GoBack"/>
-      <w:bookmarkEnd w:id="0"/>
-    </w:p>
+        <w:t>, ya</w:t>
+      </w:r>
+      <w:r>
+        <w:t xml:space="preserve"> que</w:t>
+      </w:r>
+      <w:r>
+        <w:t xml:space="preserve"> </w:t>
+      </w:r>
+      <w:r>
+        <w:t>son sistemas independientes y todos cuentan con conexión a HTTP y este conector, normalmente utiliza este para conectarse entre los sistemas.</w:t>
+      </w:r>
+    </w:p>
+    <w:p>
+      <w:r>
+        <w:t>Se podría usar SOA pero estaría implementado medio forzado y generaríamos una solución más compleja ya que la gestión en SOA es más compleja, además que en el enunciado ya está diciendo que son sistemas diversos.</w:t>
+      </w:r>
+    </w:p>
+    <w:p/>
+    <w:p/>
     <w:p>
       <w:r>
         <w:rPr>

</xml_diff>